<commit_message>
add ui for UI_UserWeChatUser
add AcountWorkThx.xlsm
update AcountWorkThx code
</commit_message>
<xml_diff>
--- a/DevelopStock/QtHowToUse.docx
+++ b/DevelopStock/QtHowToUse.docx
@@ -110,6 +110,28 @@
       </w:r>
       <w:proofErr w:type="spellEnd"/>
     </w:p>
+    <w:p>
+      <w:r>
+        <w:t xml:space="preserve">pyuic5 </w:t>
+      </w:r>
+      <w:proofErr w:type="spellStart"/>
+      <w:r>
+        <w:t>UI_UseWeChat.ui</w:t>
+      </w:r>
+      <w:proofErr w:type="spellEnd"/>
+      <w:r>
+        <w:t xml:space="preserve"> -o </w:t>
+      </w:r>
+      <w:proofErr w:type="spellStart"/>
+      <w:r>
+        <w:t>UI_UseWeChatBase</w:t>
+      </w:r>
+      <w:r>
+        <w:t>.py</w:t>
+      </w:r>
+      <w:proofErr w:type="spellEnd"/>
+    </w:p>
+    <w:p/>
     <w:p/>
     <w:sectPr>
       <w:pgSz w:w="11906" w:h="16838"/>

</xml_diff>